<commit_message>
update: workbook with meeting record
</commit_message>
<xml_diff>
--- a/Documents/Weekly Status Report.docx
+++ b/Documents/Weekly Status Report.docx
@@ -1292,48 +1292,13 @@
     </w:p>
     <w:p>
       <w:r>
-        <w:rPr>
-          <w:highlight w:val="green"/>
-        </w:rPr>
-        <w:t>In this section, attach your</w:t>
-      </w:r>
-      <w:r>
-        <w:rPr>
-          <w:highlight w:val="green"/>
-        </w:rPr>
-        <w:t xml:space="preserve"> preliminary project work plan as submitted in the Project Proposal in Week 3. Progress in Week </w:t>
-      </w:r>
-      <w:r>
-        <w:rPr>
-          <w:highlight w:val="green"/>
-        </w:rPr>
-        <w:t>4</w:t>
-      </w:r>
-      <w:r>
-        <w:rPr>
-          <w:highlight w:val="green"/>
-        </w:rPr>
-        <w:t xml:space="preserve"> – Week </w:t>
-      </w:r>
-      <w:r>
-        <w:rPr>
-          <w:highlight w:val="green"/>
-        </w:rPr>
-        <w:t>6</w:t>
-      </w:r>
-      <w:r>
-        <w:rPr>
-          <w:highlight w:val="green"/>
-        </w:rPr>
-        <w:t xml:space="preserve"> is checked against this work plan.</w:t>
-      </w:r>
-    </w:p>
-    <w:p>
-      <w:r>
-        <w:rPr>
-          <w:highlight w:val="green"/>
-        </w:rPr>
-        <w:t>[ Include project work plan below]</w:t>
+        <w:t>In this section, the preliminary project work plan submitted in the Project Proposal is attached</w:t>
+      </w:r>
+      <w:r>
+        <w:t xml:space="preserve">. </w:t>
+      </w:r>
+      <w:r>
+        <w:t>Progress in Week 4 – Week 6 can be checked against this work plan.</w:t>
       </w:r>
     </w:p>
     <w:p>
@@ -1419,68 +1384,288 @@
       <w:r>
         <w:rPr>
           <w:rFonts w:eastAsia="Times New Roman"/>
-          <w:highlight w:val="green"/>
           <w:lang w:eastAsia="zh-CN"/>
         </w:rPr>
-        <w:t>Starting from Week 4 of the first semester, you have to submit weekly updates on your progress in a Weekly Status Report. You have to briefly report what tasks you have accomplished and your plan for the coming weeks in the report. This helps your supervisor to monitor your progress.</w:t>
-      </w:r>
-    </w:p>
-    <w:p>
+        <w:t xml:space="preserve">Starting from Week 4 of the first semester, </w:t>
+      </w:r>
       <w:r>
         <w:rPr>
           <w:rFonts w:eastAsia="Times New Roman"/>
-          <w:highlight w:val="green"/>
           <w:lang w:eastAsia="zh-CN"/>
         </w:rPr>
-        <w:t>Open</w:t>
+        <w:t>this document</w:t>
       </w:r>
       <w:r>
         <w:rPr>
           <w:rFonts w:eastAsia="Times New Roman"/>
-          <w:highlight w:val="green"/>
           <w:lang w:eastAsia="zh-CN"/>
         </w:rPr>
-        <w:t xml:space="preserve"> a section for each week.  Follow the definition of week number in the FYP calendar</w:t>
+        <w:t xml:space="preserve"> should be updated every week</w:t>
       </w:r>
       <w:r>
         <w:rPr>
           <w:rFonts w:eastAsia="Times New Roman"/>
-          <w:highlight w:val="green"/>
           <w:lang w:eastAsia="zh-CN"/>
         </w:rPr>
-        <w:t xml:space="preserve"> in O:\FYP</w:t>
+        <w:t xml:space="preserve"> to show the </w:t>
       </w:r>
       <w:r>
         <w:rPr>
           <w:rFonts w:eastAsia="Times New Roman"/>
-          <w:highlight w:val="green"/>
           <w:lang w:eastAsia="zh-CN"/>
         </w:rPr>
+        <w:t xml:space="preserve">progress. </w:t>
+      </w:r>
+      <w:r>
+        <w:rPr>
+          <w:rFonts w:eastAsia="Times New Roman"/>
+          <w:lang w:eastAsia="zh-CN"/>
+        </w:rPr>
+        <w:t xml:space="preserve">In each weekly status report, the accomplished tasks and the </w:t>
+      </w:r>
+      <w:r>
+        <w:rPr>
+          <w:rFonts w:eastAsia="Times New Roman"/>
+          <w:lang w:eastAsia="zh-CN"/>
+        </w:rPr>
+        <w:t xml:space="preserve">plan for the coming week should be </w:t>
+      </w:r>
+      <w:r>
+        <w:rPr>
+          <w:rFonts w:eastAsia="Times New Roman"/>
+          <w:lang w:eastAsia="zh-CN"/>
+        </w:rPr>
+        <w:t xml:space="preserve">reported so that the supervisor can monitor the progress. </w:t>
+      </w:r>
+    </w:p>
+    <w:p>
+      <w:pPr>
+        <w:pStyle w:val="Heading2"/>
+      </w:pPr>
+      <w:bookmarkStart w:id="7" w:name="_Toc461543085"/>
+      <w:r>
+        <w:t>W</w:t>
+      </w:r>
+      <w:r>
+        <w:t xml:space="preserve">eek </w:t>
+      </w:r>
+      <w:r>
+        <w:t>4</w:t>
+      </w:r>
+      <w:bookmarkEnd w:id="7"/>
+    </w:p>
+    <w:p>
+      <w:r>
+        <w:t xml:space="preserve">Report Date: </w:t>
+      </w:r>
+      <w:r>
+        <w:t>14/09/2022</w:t>
+      </w:r>
+    </w:p>
+    <w:p>
+      <w:pPr>
+        <w:pStyle w:val="Heading3"/>
+      </w:pPr>
+      <w:r>
+        <w:t>Tasks done this week</w:t>
+      </w:r>
+    </w:p>
+    <w:p>
+      <w:r>
+        <w:t xml:space="preserve">I </w:t>
+      </w:r>
+      <w:r>
+        <w:t>r</w:t>
+      </w:r>
+      <w:r>
+        <w:t xml:space="preserve">ead two papers about </w:t>
+      </w:r>
+      <w:r>
+        <w:t xml:space="preserve">Parsons </w:t>
+      </w:r>
+      <w:proofErr w:type="gramStart"/>
+      <w:r>
+        <w:t>Problem</w:t>
+      </w:r>
+      <w:proofErr w:type="gramEnd"/>
+      <w:r>
+        <w:t xml:space="preserve"> and I</w:t>
+      </w:r>
+      <w:r>
+        <w:t xml:space="preserve"> </w:t>
+      </w:r>
+      <w:r>
+        <w:t xml:space="preserve">summarized some key points </w:t>
+      </w:r>
+      <w:r>
+        <w:t>of these papers</w:t>
+      </w:r>
+      <w:r>
+        <w:t xml:space="preserve">. </w:t>
+      </w:r>
+      <w:r>
+        <w:t xml:space="preserve">By reading these papers, I </w:t>
+      </w:r>
+      <w:r>
+        <w:t xml:space="preserve">found </w:t>
+      </w:r>
+      <w:r>
+        <w:t xml:space="preserve">some </w:t>
+      </w:r>
+      <w:r>
+        <w:t xml:space="preserve">gaps in the existing work and </w:t>
+      </w:r>
+      <w:r>
+        <w:t xml:space="preserve">I picked up some new </w:t>
+      </w:r>
+      <w:r>
+        <w:t xml:space="preserve">ideas about </w:t>
+      </w:r>
+      <w:r>
+        <w:t>the specific use of Parsons Problem in the questions about data structures and algorithms.</w:t>
+      </w:r>
+    </w:p>
+    <w:p>
+      <w:pPr>
+        <w:pStyle w:val="Heading3"/>
+      </w:pPr>
+      <w:r>
+        <w:t xml:space="preserve">Plan </w:t>
+      </w:r>
+      <w:r>
+        <w:t>for</w:t>
+      </w:r>
+      <w:r>
+        <w:t xml:space="preserve"> next week</w:t>
+      </w:r>
+    </w:p>
+    <w:p>
+      <w:r>
+        <w:t xml:space="preserve">I plan to design the system architecture and database in the next week. Besides, I plan to </w:t>
+      </w:r>
+      <w:r>
+        <w:t xml:space="preserve">study the specific question types in Data Structures and Algorithms to </w:t>
+      </w:r>
+      <w:r>
+        <w:t xml:space="preserve">expand the use of Parsons Problem </w:t>
+      </w:r>
+      <w:r>
+        <w:t>in Data Structures and Algorithms.</w:t>
+      </w:r>
+    </w:p>
+    <w:p>
+      <w:pPr>
+        <w:pStyle w:val="Heading2"/>
+      </w:pPr>
+      <w:bookmarkStart w:id="8" w:name="_Toc461543086"/>
+      <w:r>
+        <w:t>Week 5</w:t>
+      </w:r>
+      <w:bookmarkEnd w:id="8"/>
+    </w:p>
+    <w:p>
+      <w:r>
+        <w:t xml:space="preserve">Report Date: </w:t>
+      </w:r>
+      <w:r>
+        <w:t>21</w:t>
+      </w:r>
+      <w:r>
+        <w:t>/</w:t>
+      </w:r>
+      <w:r>
+        <w:t>09</w:t>
+      </w:r>
+      <w:r>
+        <w:t>/</w:t>
+      </w:r>
+      <w:r>
+        <w:t>2022</w:t>
+      </w:r>
+    </w:p>
+    <w:p>
+      <w:pPr>
+        <w:pStyle w:val="Heading3"/>
+      </w:pPr>
+      <w:r>
+        <w:t>Tasks done this week</w:t>
+      </w:r>
+    </w:p>
+    <w:p>
+      <w:r>
+        <w:t>I r</w:t>
+      </w:r>
+      <w:r>
+        <w:t>eview</w:t>
+      </w:r>
+      <w:r>
+        <w:t>ed</w:t>
+      </w:r>
+      <w:r>
+        <w:t xml:space="preserve"> specific data structures and algorithms </w:t>
+      </w:r>
+      <w:r>
+        <w:t>questions</w:t>
+      </w:r>
+      <w:r>
+        <w:t xml:space="preserve">. </w:t>
+      </w:r>
+      <w:r>
+        <w:t xml:space="preserve">Besides, </w:t>
+      </w:r>
+      <w:r>
+        <w:t>I c</w:t>
+      </w:r>
+      <w:r>
+        <w:t>onsolidate</w:t>
+      </w:r>
+      <w:r>
+        <w:t>d</w:t>
+      </w:r>
+      <w:r>
+        <w:t xml:space="preserve"> a paragraph </w:t>
+      </w:r>
+      <w:r>
+        <w:t xml:space="preserve">to describe the discussion with </w:t>
+      </w:r>
+      <w:r>
+        <w:t xml:space="preserve">the </w:t>
+      </w:r>
+      <w:r>
+        <w:t xml:space="preserve">supervisor last week about </w:t>
+      </w:r>
+      <w:r>
+        <w:t>using different algorithms in distractors</w:t>
+      </w:r>
+      <w:r>
         <w:t>.</w:t>
       </w:r>
-    </w:p>
-    <w:p>
-      <w:pPr>
-        <w:pStyle w:val="Heading2"/>
-      </w:pPr>
-      <w:bookmarkStart w:id="7" w:name="_Toc461543085"/>
-      <w:r>
-        <w:t>W</w:t>
-      </w:r>
-      <w:r>
-        <w:t xml:space="preserve">eek </w:t>
-      </w:r>
-      <w:r>
-        <w:t>4</w:t>
-      </w:r>
-      <w:bookmarkEnd w:id="7"/>
-    </w:p>
-    <w:p>
-      <w:r>
-        <w:t xml:space="preserve">Report Date: </w:t>
-      </w:r>
-      <w:r>
-        <w:t>14/09/2022</w:t>
+      <w:r>
+        <w:t xml:space="preserve"> </w:t>
+      </w:r>
+      <w:r>
+        <w:t xml:space="preserve">Furthermore, </w:t>
+      </w:r>
+      <w:r>
+        <w:t>I b</w:t>
+      </w:r>
+      <w:r>
+        <w:t>uil</w:t>
+      </w:r>
+      <w:r>
+        <w:t>t</w:t>
+      </w:r>
+      <w:r>
+        <w:t xml:space="preserve"> the basic structure of </w:t>
+      </w:r>
+      <w:r>
+        <w:t xml:space="preserve">the </w:t>
+      </w:r>
+      <w:r>
+        <w:t>front end.</w:t>
+      </w:r>
+      <w:r>
+        <w:t xml:space="preserve"> In the end, I design the database.</w:t>
       </w:r>
     </w:p>
     <w:p>
@@ -1488,172 +1673,61 @@
         <w:pStyle w:val="Heading3"/>
       </w:pPr>
       <w:r>
-        <w:t>Tasks done this week</w:t>
-      </w:r>
-    </w:p>
-    <w:p>
-      <w:r>
-        <w:t xml:space="preserve">Read two papers and </w:t>
-      </w:r>
-      <w:r>
-        <w:t>record some key points; Think about some advantages of using the Parsons problem in Data structures and algorithms</w:t>
-      </w:r>
-    </w:p>
-    <w:p>
-      <w:pPr>
-        <w:pStyle w:val="Heading3"/>
-      </w:pPr>
-      <w:r>
-        <w:t xml:space="preserve">Plan </w:t>
-      </w:r>
-      <w:r>
-        <w:t>for</w:t>
-      </w:r>
-      <w:r>
-        <w:t xml:space="preserve"> next week</w:t>
-      </w:r>
-    </w:p>
-    <w:p>
-      <w:r>
-        <w:t xml:space="preserve">Read more papers, write a draft </w:t>
-      </w:r>
-      <w:r>
-        <w:t xml:space="preserve">of </w:t>
-      </w:r>
-      <w:r>
-        <w:t>chapter 2; design the system architecture and database</w:t>
-      </w:r>
-      <w:r>
-        <w:t>, write a draft of chapter 3.</w:t>
-      </w:r>
-      <w:r>
-        <w:t xml:space="preserve"> Learn about the question types in Data Structures and Algorithms </w:t>
-      </w:r>
-      <w:r>
-        <w:t>to define the specific usage of Parsons Problem</w:t>
-      </w:r>
-      <w:r>
-        <w:t>.</w:t>
-      </w:r>
-    </w:p>
-    <w:p>
-      <w:pPr>
-        <w:pStyle w:val="Heading2"/>
-      </w:pPr>
-      <w:bookmarkStart w:id="8" w:name="_Toc461543086"/>
-      <w:r>
-        <w:t>Week 5</w:t>
-      </w:r>
-      <w:bookmarkEnd w:id="8"/>
-    </w:p>
-    <w:p>
-      <w:r>
-        <w:t xml:space="preserve">Report Date: </w:t>
-      </w:r>
-      <w:r>
-        <w:t>21</w:t>
-      </w:r>
-      <w:r>
-        <w:t>/</w:t>
-      </w:r>
-      <w:r>
-        <w:t>09</w:t>
-      </w:r>
-      <w:r>
-        <w:t>/</w:t>
-      </w:r>
-      <w:r>
-        <w:t>2022</w:t>
-      </w:r>
-    </w:p>
-    <w:p>
-      <w:pPr>
-        <w:pStyle w:val="Heading3"/>
-      </w:pPr>
-      <w:r>
-        <w:t>Tasks done this week</w:t>
-      </w:r>
-    </w:p>
-    <w:p>
-      <w:r>
-        <w:t xml:space="preserve">Review specific data structures and algorithms </w:t>
-      </w:r>
-      <w:r>
-        <w:t>questions</w:t>
-      </w:r>
-    </w:p>
-    <w:p>
-      <w:r>
-        <w:t xml:space="preserve">Write a paragraph </w:t>
-      </w:r>
-      <w:r>
-        <w:t xml:space="preserve">to describe the discussion with </w:t>
+        <w:lastRenderedPageBreak/>
+        <w:t>Plan for next week</w:t>
+      </w:r>
+    </w:p>
+    <w:p>
+      <w:r>
+        <w:t>I plan to i</w:t>
+      </w:r>
+      <w:r>
+        <w:t xml:space="preserve">mplement </w:t>
       </w:r>
       <w:r>
         <w:t xml:space="preserve">the </w:t>
       </w:r>
       <w:r>
-        <w:t xml:space="preserve">supervisor last week about </w:t>
-      </w:r>
-      <w:r>
-        <w:t>using different algorithms in distractors</w:t>
-      </w:r>
-      <w:r>
-        <w:t>.</w:t>
-      </w:r>
-    </w:p>
-    <w:p>
-      <w:r>
-        <w:t xml:space="preserve">Build the basic structure of </w:t>
+        <w:t xml:space="preserve">database and build </w:t>
       </w:r>
       <w:r>
         <w:t xml:space="preserve">the </w:t>
       </w:r>
       <w:r>
-        <w:t>front end.</w:t>
-      </w:r>
-    </w:p>
-    <w:p>
-      <w:r>
-        <w:lastRenderedPageBreak/>
-        <w:t>Database Design</w:t>
-      </w:r>
-    </w:p>
-    <w:p>
-      <w:pPr>
-        <w:pStyle w:val="Heading3"/>
-      </w:pPr>
-      <w:r>
-        <w:t>Plan for next week</w:t>
-      </w:r>
-    </w:p>
-    <w:p>
-      <w:r>
-        <w:t xml:space="preserve">Implement </w:t>
-      </w:r>
-      <w:r>
-        <w:t xml:space="preserve">the </w:t>
-      </w:r>
-      <w:r>
-        <w:t xml:space="preserve">database and build </w:t>
-      </w:r>
-      <w:r>
-        <w:t xml:space="preserve">the </w:t>
-      </w:r>
-      <w:r>
         <w:t>basic structure</w:t>
       </w:r>
       <w:r>
         <w:t xml:space="preserve"> of this website</w:t>
       </w:r>
       <w:r>
-        <w:t xml:space="preserve">. Read more papers to get new ideas. </w:t>
-      </w:r>
-      <w:r>
-        <w:t>Enhance chapter 2 and chapter 3.</w:t>
-      </w:r>
-      <w:r>
-        <w:t xml:space="preserve"> Gantt Chart.</w:t>
+        <w:t xml:space="preserve">. </w:t>
+      </w:r>
+      <w:r>
+        <w:t>Besides, I plan to r</w:t>
+      </w:r>
+      <w:r>
+        <w:t>ead more papers to get new ideas</w:t>
+      </w:r>
+      <w:r>
+        <w:t xml:space="preserve"> and e</w:t>
+      </w:r>
+      <w:r>
+        <w:t xml:space="preserve">nhance </w:t>
+      </w:r>
+      <w:r>
+        <w:t>chapter</w:t>
+      </w:r>
+      <w:r>
+        <w:t xml:space="preserve"> 2 and chapter 3.</w:t>
+      </w:r>
+      <w:r>
+        <w:t xml:space="preserve"> </w:t>
+      </w:r>
+      <w:r>
+        <w:t xml:space="preserve">Finally, I plan to draw the </w:t>
+      </w:r>
+      <w:r>
+        <w:t>Gantt Chart.</w:t>
       </w:r>
     </w:p>
     <w:p>

</xml_diff>

<commit_message>
add: draft material for chapter1, chapter2 and chapter3
</commit_message>
<xml_diff>
--- a/Documents/Weekly Status Report.docx
+++ b/Documents/Weekly Status Report.docx
@@ -2387,19 +2387,8 @@
         <w:t xml:space="preserve">Report Date: </w:t>
       </w:r>
       <w:r>
-        <w:rPr>
-          <w:highlight w:val="red"/>
-        </w:rPr>
-        <w:t>dd/mm/</w:t>
-      </w:r>
-      <w:proofErr w:type="spellStart"/>
-      <w:r>
-        <w:rPr>
-          <w:highlight w:val="red"/>
-        </w:rPr>
-        <w:t>yyyy</w:t>
-      </w:r>
-      <w:proofErr w:type="spellEnd"/>
+        <w:t>13/10/2022</w:t>
+      </w:r>
     </w:p>
     <w:p>
       <w:pPr>
@@ -2411,10 +2400,7 @@
     </w:p>
     <w:p>
       <w:r>
-        <w:rPr>
-          <w:highlight w:val="green"/>
-        </w:rPr>
-        <w:t>List what tasks you’ve accomplished in this week.</w:t>
+        <w:t>I wrote some material for chapter 1 and chapter 2.</w:t>
       </w:r>
     </w:p>
     <w:p>
@@ -2427,10 +2413,7 @@
     </w:p>
     <w:p>
       <w:r>
-        <w:rPr>
-          <w:highlight w:val="green"/>
-        </w:rPr>
-        <w:t>Use the Gantt chart to evaluate your progress.</w:t>
+        <w:t>Against Gantt chart, the present progress is slightly behind schedule. According to Gantt chart, I was supposed to begin implementation in this week instead of staying in design period. Thus, in the future, more effect should be put in quickening the implementation period.</w:t>
       </w:r>
     </w:p>
     <w:p>
@@ -2439,11 +2422,170 @@
           <w:noProof/>
           <w:lang w:val="en-US" w:eastAsia="zh-TW"/>
         </w:rPr>
+        <w:lastRenderedPageBreak/>
         <w:drawing>
-          <wp:inline distT="0" distB="0" distL="0" distR="0" wp14:anchorId="27D05986" wp14:editId="7F072099">
+          <wp:inline distT="0" distB="0" distL="0" distR="0" wp14:anchorId="27D05986" wp14:editId="4D22FB2D">
+            <wp:extent cx="5647426" cy="4274920"/>
+            <wp:effectExtent l="0" t="0" r="0" b="0"/>
+            <wp:docPr id="2" name="Picture 4"/>
+            <wp:cNvGraphicFramePr>
+              <a:graphicFrameLocks xmlns:a="http://schemas.openxmlformats.org/drawingml/2006/main" noChangeAspect="1"/>
+            </wp:cNvGraphicFramePr>
+            <a:graphic xmlns:a="http://schemas.openxmlformats.org/drawingml/2006/main">
+              <a:graphicData uri="http://schemas.openxmlformats.org/drawingml/2006/picture">
+                <pic:pic xmlns:pic="http://schemas.openxmlformats.org/drawingml/2006/picture">
+                  <pic:nvPicPr>
+                    <pic:cNvPr id="2" name="Picture 4"/>
+                    <pic:cNvPicPr>
+                      <a:picLocks noChangeAspect="1" noChangeArrowheads="1"/>
+                    </pic:cNvPicPr>
+                  </pic:nvPicPr>
+                  <pic:blipFill>
+                    <a:blip r:embed="rId17"/>
+                    <a:stretch>
+                      <a:fillRect/>
+                    </a:stretch>
+                  </pic:blipFill>
+                  <pic:spPr bwMode="auto">
+                    <a:xfrm>
+                      <a:off x="0" y="0"/>
+                      <a:ext cx="5682888" cy="4301764"/>
+                    </a:xfrm>
+                    <a:prstGeom prst="rect">
+                      <a:avLst/>
+                    </a:prstGeom>
+                    <a:noFill/>
+                    <a:ln>
+                      <a:noFill/>
+                    </a:ln>
+                  </pic:spPr>
+                </pic:pic>
+              </a:graphicData>
+            </a:graphic>
+          </wp:inline>
+        </w:drawing>
+      </w:r>
+    </w:p>
+    <w:p>
+      <w:pPr>
+        <w:pStyle w:val="Heading3"/>
+      </w:pPr>
+      <w:r>
+        <w:t>Plan for next week</w:t>
+      </w:r>
+    </w:p>
+    <w:p>
+      <w:r>
+        <w:t xml:space="preserve">I plan to </w:t>
+      </w:r>
+      <w:r>
+        <w:t>finish the draft material for chapter 1, chapter 2, and chapter 3</w:t>
+      </w:r>
+      <w:r>
+        <w:t xml:space="preserve">. Besides, I plan to explore new ideas to make the recursion questions, the tree questions and the abstract class questions be easier for students to learn by using </w:t>
+      </w:r>
+      <w:proofErr w:type="gramStart"/>
+      <w:r>
+        <w:t>Parsons</w:t>
+      </w:r>
+      <w:proofErr w:type="gramEnd"/>
+      <w:r>
+        <w:t xml:space="preserve"> problem. Moreover, I plan to update the database structure to fit the new design. </w:t>
+      </w:r>
+      <w:r>
+        <w:t xml:space="preserve">Finally, I </w:t>
+      </w:r>
+      <w:r>
+        <w:t>plan to finish the implementation about inputting questions and generating Parsons problem.</w:t>
+      </w:r>
+    </w:p>
+    <w:p/>
+    <w:p>
+      <w:pPr>
+        <w:pStyle w:val="Heading1"/>
+      </w:pPr>
+      <w:bookmarkStart w:id="13" w:name="_Toc115962068"/>
+      <w:r>
+        <w:lastRenderedPageBreak/>
+        <w:t>Second semester W1-W</w:t>
+      </w:r>
+      <w:r>
+        <w:t>13</w:t>
+      </w:r>
+      <w:bookmarkEnd w:id="13"/>
+    </w:p>
+    <w:p>
+      <w:pPr>
+        <w:pStyle w:val="Heading2"/>
+      </w:pPr>
+      <w:bookmarkStart w:id="14" w:name="_Toc115962069"/>
+      <w:r>
+        <w:t>Week 1</w:t>
+      </w:r>
+      <w:bookmarkEnd w:id="14"/>
+    </w:p>
+    <w:p>
+      <w:r>
+        <w:t xml:space="preserve">Report Date: </w:t>
+      </w:r>
+      <w:r>
+        <w:rPr>
+          <w:highlight w:val="red"/>
+        </w:rPr>
+        <w:t>dd/mm/</w:t>
+      </w:r>
+      <w:proofErr w:type="spellStart"/>
+      <w:r>
+        <w:rPr>
+          <w:highlight w:val="red"/>
+        </w:rPr>
+        <w:t>yyyy</w:t>
+      </w:r>
+      <w:proofErr w:type="spellEnd"/>
+    </w:p>
+    <w:p>
+      <w:pPr>
+        <w:pStyle w:val="Heading3"/>
+      </w:pPr>
+      <w:r>
+        <w:t>Tasks done this week</w:t>
+      </w:r>
+    </w:p>
+    <w:p>
+      <w:r>
+        <w:rPr>
+          <w:highlight w:val="green"/>
+        </w:rPr>
+        <w:t>List what tasks you’ve accomplished in this week.</w:t>
+      </w:r>
+    </w:p>
+    <w:p>
+      <w:pPr>
+        <w:pStyle w:val="Heading3"/>
+      </w:pPr>
+      <w:r>
+        <w:t>Progress check against Gantt chart</w:t>
+      </w:r>
+    </w:p>
+    <w:p>
+      <w:r>
+        <w:rPr>
+          <w:highlight w:val="green"/>
+        </w:rPr>
+        <w:t>Use the Gantt chart to evaluate your progress.</w:t>
+      </w:r>
+    </w:p>
+    <w:p>
+      <w:r>
+        <w:rPr>
+          <w:noProof/>
+          <w:lang w:val="en-US" w:eastAsia="zh-TW"/>
+        </w:rPr>
+        <w:drawing>
+          <wp:inline distT="0" distB="0" distL="0" distR="0" wp14:anchorId="4F7A9341" wp14:editId="2C700041">
             <wp:extent cx="3837559" cy="2552700"/>
             <wp:effectExtent l="0" t="0" r="0" b="0"/>
-            <wp:docPr id="2" name="Picture 4" descr="Macintosh HD:Users:philip:Desktop:600px-GanttChartAnatomy.svg.png"/>
+            <wp:docPr id="5" name="Picture 4" descr="Macintosh HD:Users:philip:Desktop:600px-GanttChartAnatomy.svg.png"/>
             <wp:cNvGraphicFramePr>
               <a:graphicFrameLocks xmlns:a="http://schemas.openxmlformats.org/drawingml/2006/main" noChangeAspect="1"/>
             </wp:cNvGraphicFramePr>
@@ -2457,7 +2599,7 @@
                     </pic:cNvPicPr>
                   </pic:nvPicPr>
                   <pic:blipFill>
-                    <a:blip r:embed="rId17">
+                    <a:blip r:embed="rId18">
                       <a:extLst>
                         <a:ext uri="{28A0092B-C50C-407E-A947-70E740481C1C}">
                           <a14:useLocalDpi xmlns:a14="http://schemas.microsoft.com/office/drawing/2010/main" val="0"/>
@@ -2505,71 +2647,57 @@
         <w:t>List the tasks you plan to do in the next week. In case you’re behind schedule, describe what you will do to catch up.</w:t>
       </w:r>
     </w:p>
-    <w:p/>
-    <w:p>
-      <w:pPr>
-        <w:pStyle w:val="Heading1"/>
-      </w:pPr>
-      <w:bookmarkStart w:id="13" w:name="_Toc115962068"/>
+    <w:p>
+      <w:pPr>
+        <w:pStyle w:val="Heading2"/>
+      </w:pPr>
+      <w:bookmarkStart w:id="15" w:name="_Toc115962070"/>
+      <w:r>
+        <w:t>Week 2 (repeat up to Week 12)</w:t>
+      </w:r>
+      <w:bookmarkEnd w:id="15"/>
+    </w:p>
+    <w:p>
+      <w:r>
+        <w:t xml:space="preserve">Report Date: </w:t>
+      </w:r>
+      <w:r>
+        <w:rPr>
+          <w:highlight w:val="red"/>
+        </w:rPr>
+        <w:t>dd/mm/</w:t>
+      </w:r>
+      <w:proofErr w:type="spellStart"/>
+      <w:r>
+        <w:rPr>
+          <w:highlight w:val="red"/>
+        </w:rPr>
+        <w:t>yyyy</w:t>
+      </w:r>
+      <w:proofErr w:type="spellEnd"/>
+    </w:p>
+    <w:p>
+      <w:pPr>
+        <w:pStyle w:val="Heading3"/>
+      </w:pPr>
+      <w:r>
+        <w:t>Tasks done this week</w:t>
+      </w:r>
+    </w:p>
+    <w:p>
+      <w:r>
+        <w:rPr>
+          <w:highlight w:val="green"/>
+        </w:rPr>
+        <w:t>List what tasks you’ve accomplished in this week.</w:t>
+      </w:r>
+    </w:p>
+    <w:p>
+      <w:pPr>
+        <w:pStyle w:val="Heading3"/>
+      </w:pPr>
       <w:r>
         <w:lastRenderedPageBreak/>
-        <w:t>Second semester W1-W</w:t>
-      </w:r>
-      <w:r>
-        <w:t>13</w:t>
-      </w:r>
-      <w:bookmarkEnd w:id="13"/>
-    </w:p>
-    <w:p>
-      <w:pPr>
-        <w:pStyle w:val="Heading2"/>
-      </w:pPr>
-      <w:bookmarkStart w:id="14" w:name="_Toc115962069"/>
-      <w:r>
-        <w:t>Week 1</w:t>
-      </w:r>
-      <w:bookmarkEnd w:id="14"/>
-    </w:p>
-    <w:p>
-      <w:r>
-        <w:t xml:space="preserve">Report Date: </w:t>
-      </w:r>
-      <w:r>
-        <w:rPr>
-          <w:highlight w:val="red"/>
-        </w:rPr>
-        <w:t>dd/mm/</w:t>
-      </w:r>
-      <w:proofErr w:type="spellStart"/>
-      <w:r>
-        <w:rPr>
-          <w:highlight w:val="red"/>
-        </w:rPr>
-        <w:t>yyyy</w:t>
-      </w:r>
-      <w:proofErr w:type="spellEnd"/>
-    </w:p>
-    <w:p>
-      <w:pPr>
-        <w:pStyle w:val="Heading3"/>
-      </w:pPr>
-      <w:r>
-        <w:t>Tasks done this week</w:t>
-      </w:r>
-    </w:p>
-    <w:p>
-      <w:r>
-        <w:rPr>
-          <w:highlight w:val="green"/>
-        </w:rPr>
-        <w:t>List what tasks you’ve accomplished in this week.</w:t>
-      </w:r>
-    </w:p>
-    <w:p>
-      <w:pPr>
-        <w:pStyle w:val="Heading3"/>
-      </w:pPr>
-      <w:r>
         <w:t>Progress check against Gantt chart</w:t>
       </w:r>
     </w:p>
@@ -2588,10 +2716,10 @@
           <w:lang w:val="en-US" w:eastAsia="zh-TW"/>
         </w:rPr>
         <w:drawing>
-          <wp:inline distT="0" distB="0" distL="0" distR="0" wp14:anchorId="4F7A9341" wp14:editId="2C700041">
+          <wp:inline distT="0" distB="0" distL="0" distR="0" wp14:anchorId="5FC676B5" wp14:editId="5BC4E754">
             <wp:extent cx="3837559" cy="2552700"/>
             <wp:effectExtent l="0" t="0" r="0" b="0"/>
-            <wp:docPr id="5" name="Picture 4" descr="Macintosh HD:Users:philip:Desktop:600px-GanttChartAnatomy.svg.png"/>
+            <wp:docPr id="6" name="Picture 4" descr="Macintosh HD:Users:philip:Desktop:600px-GanttChartAnatomy.svg.png"/>
             <wp:cNvGraphicFramePr>
               <a:graphicFrameLocks xmlns:a="http://schemas.openxmlformats.org/drawingml/2006/main" noChangeAspect="1"/>
             </wp:cNvGraphicFramePr>
@@ -2605,7 +2733,7 @@
                     </pic:cNvPicPr>
                   </pic:nvPicPr>
                   <pic:blipFill>
-                    <a:blip r:embed="rId17">
+                    <a:blip r:embed="rId18">
                       <a:extLst>
                         <a:ext uri="{28A0092B-C50C-407E-A947-70E740481C1C}">
                           <a14:useLocalDpi xmlns:a14="http://schemas.microsoft.com/office/drawing/2010/main" val="0"/>
@@ -2657,140 +2785,6 @@
       <w:pPr>
         <w:pStyle w:val="Heading2"/>
       </w:pPr>
-      <w:bookmarkStart w:id="15" w:name="_Toc115962070"/>
-      <w:r>
-        <w:t>Week 2 (repeat up to Week 12)</w:t>
-      </w:r>
-      <w:bookmarkEnd w:id="15"/>
-    </w:p>
-    <w:p>
-      <w:r>
-        <w:t xml:space="preserve">Report Date: </w:t>
-      </w:r>
-      <w:r>
-        <w:rPr>
-          <w:highlight w:val="red"/>
-        </w:rPr>
-        <w:t>dd/mm/</w:t>
-      </w:r>
-      <w:proofErr w:type="spellStart"/>
-      <w:r>
-        <w:rPr>
-          <w:highlight w:val="red"/>
-        </w:rPr>
-        <w:t>yyyy</w:t>
-      </w:r>
-      <w:proofErr w:type="spellEnd"/>
-    </w:p>
-    <w:p>
-      <w:pPr>
-        <w:pStyle w:val="Heading3"/>
-      </w:pPr>
-      <w:r>
-        <w:t>Tasks done this week</w:t>
-      </w:r>
-    </w:p>
-    <w:p>
-      <w:r>
-        <w:rPr>
-          <w:highlight w:val="green"/>
-        </w:rPr>
-        <w:t>List what tasks you’ve accomplished in this week.</w:t>
-      </w:r>
-    </w:p>
-    <w:p>
-      <w:pPr>
-        <w:pStyle w:val="Heading3"/>
-      </w:pPr>
-      <w:r>
-        <w:lastRenderedPageBreak/>
-        <w:t>Progress check against Gantt chart</w:t>
-      </w:r>
-    </w:p>
-    <w:p>
-      <w:r>
-        <w:rPr>
-          <w:highlight w:val="green"/>
-        </w:rPr>
-        <w:t>Use the Gantt chart to evaluate your progress.</w:t>
-      </w:r>
-    </w:p>
-    <w:p>
-      <w:r>
-        <w:rPr>
-          <w:noProof/>
-          <w:lang w:val="en-US" w:eastAsia="zh-TW"/>
-        </w:rPr>
-        <w:drawing>
-          <wp:inline distT="0" distB="0" distL="0" distR="0" wp14:anchorId="5FC676B5" wp14:editId="5BC4E754">
-            <wp:extent cx="3837559" cy="2552700"/>
-            <wp:effectExtent l="0" t="0" r="0" b="0"/>
-            <wp:docPr id="6" name="Picture 4" descr="Macintosh HD:Users:philip:Desktop:600px-GanttChartAnatomy.svg.png"/>
-            <wp:cNvGraphicFramePr>
-              <a:graphicFrameLocks xmlns:a="http://schemas.openxmlformats.org/drawingml/2006/main" noChangeAspect="1"/>
-            </wp:cNvGraphicFramePr>
-            <a:graphic xmlns:a="http://schemas.openxmlformats.org/drawingml/2006/main">
-              <a:graphicData uri="http://schemas.openxmlformats.org/drawingml/2006/picture">
-                <pic:pic xmlns:pic="http://schemas.openxmlformats.org/drawingml/2006/picture">
-                  <pic:nvPicPr>
-                    <pic:cNvPr id="0" name="Picture 1" descr="Macintosh HD:Users:philip:Desktop:600px-GanttChartAnatomy.svg.png"/>
-                    <pic:cNvPicPr>
-                      <a:picLocks noChangeAspect="1" noChangeArrowheads="1"/>
-                    </pic:cNvPicPr>
-                  </pic:nvPicPr>
-                  <pic:blipFill>
-                    <a:blip r:embed="rId17">
-                      <a:extLst>
-                        <a:ext uri="{28A0092B-C50C-407E-A947-70E740481C1C}">
-                          <a14:useLocalDpi xmlns:a14="http://schemas.microsoft.com/office/drawing/2010/main" val="0"/>
-                        </a:ext>
-                      </a:extLst>
-                    </a:blip>
-                    <a:srcRect/>
-                    <a:stretch>
-                      <a:fillRect/>
-                    </a:stretch>
-                  </pic:blipFill>
-                  <pic:spPr bwMode="auto">
-                    <a:xfrm>
-                      <a:off x="0" y="0"/>
-                      <a:ext cx="3837559" cy="2552700"/>
-                    </a:xfrm>
-                    <a:prstGeom prst="rect">
-                      <a:avLst/>
-                    </a:prstGeom>
-                    <a:noFill/>
-                    <a:ln>
-                      <a:noFill/>
-                    </a:ln>
-                  </pic:spPr>
-                </pic:pic>
-              </a:graphicData>
-            </a:graphic>
-          </wp:inline>
-        </w:drawing>
-      </w:r>
-    </w:p>
-    <w:p>
-      <w:pPr>
-        <w:pStyle w:val="Heading3"/>
-      </w:pPr>
-      <w:r>
-        <w:t>Plan for next week</w:t>
-      </w:r>
-    </w:p>
-    <w:p>
-      <w:r>
-        <w:rPr>
-          <w:highlight w:val="green"/>
-        </w:rPr>
-        <w:t>List the tasks you plan to do in the next week. In case you’re behind schedule, describe what you will do to catch up.</w:t>
-      </w:r>
-    </w:p>
-    <w:p>
-      <w:pPr>
-        <w:pStyle w:val="Heading2"/>
-      </w:pPr>
       <w:bookmarkStart w:id="16" w:name="_Toc115962071"/>
       <w:r>
         <w:t>Week 13 (C</w:t>
@@ -2876,7 +2870,7 @@
                     </pic:cNvPicPr>
                   </pic:nvPicPr>
                   <pic:blipFill>
-                    <a:blip r:embed="rId17">
+                    <a:blip r:embed="rId18">
                       <a:extLst>
                         <a:ext uri="{28A0092B-C50C-407E-A947-70E740481C1C}">
                           <a14:useLocalDpi xmlns:a14="http://schemas.microsoft.com/office/drawing/2010/main" val="0"/>

</xml_diff>

<commit_message>
add increase/decrease indent function
</commit_message>
<xml_diff>
--- a/Documents/Weekly Status Report.docx
+++ b/Documents/Weekly Status Report.docx
@@ -2712,10 +2712,7 @@
         <w:pStyle w:val="Heading2"/>
       </w:pPr>
       <w:r>
-        <w:t xml:space="preserve">Week </w:t>
-      </w:r>
-      <w:r>
-        <w:t>10</w:t>
+        <w:t>Week 10</w:t>
       </w:r>
     </w:p>
     <w:p>
@@ -2880,10 +2877,7 @@
         <w:pStyle w:val="Heading2"/>
       </w:pPr>
       <w:r>
-        <w:t>Week 1</w:t>
-      </w:r>
-      <w:r>
-        <w:t>1</w:t>
+        <w:t>Week 11</w:t>
       </w:r>
     </w:p>
     <w:p>
@@ -3285,6 +3279,207 @@
         <w:t>List the tasks you plan to do in the next week. In case you’re behind schedule, describe what you will do to catch up.</w:t>
       </w:r>
     </w:p>
+    <w:p>
+      <w:pPr>
+        <w:pStyle w:val="Heading2"/>
+      </w:pPr>
+      <w:r>
+        <w:t xml:space="preserve">Week </w:t>
+      </w:r>
+      <w:r>
+        <w:t>3</w:t>
+      </w:r>
+      <w:r>
+        <w:t xml:space="preserve"> </w:t>
+      </w:r>
+    </w:p>
+    <w:p>
+      <w:r>
+        <w:t xml:space="preserve">Report Date: </w:t>
+      </w:r>
+      <w:r>
+        <w:t>01/02</w:t>
+      </w:r>
+      <w:r>
+        <w:t>/</w:t>
+      </w:r>
+      <w:r>
+        <w:t>2023</w:t>
+      </w:r>
+    </w:p>
+    <w:p>
+      <w:pPr>
+        <w:pStyle w:val="Heading3"/>
+      </w:pPr>
+      <w:r>
+        <w:t>Tasks done this week</w:t>
+      </w:r>
+    </w:p>
+    <w:p>
+      <w:r>
+        <w:t xml:space="preserve">Update database: </w:t>
+      </w:r>
+      <w:r>
+        <w:t xml:space="preserve">add ‘Type’ attribute in </w:t>
+      </w:r>
+      <w:r>
+        <w:t>‘Question’, ‘Solution’, ‘Block’, and ‘Fragment’ Entity</w:t>
+      </w:r>
+      <w:r>
+        <w:t>;</w:t>
+      </w:r>
+      <w:r>
+        <w:t xml:space="preserve"> delete ‘Feedback’ Entity and add ‘Reason’ in ‘Distractor’</w:t>
+      </w:r>
+    </w:p>
+    <w:p>
+      <w:r>
+        <w:t xml:space="preserve">Add function: input question name, input question </w:t>
+      </w:r>
+      <w:r>
+        <w:t xml:space="preserve">type, upload multiple solution and store the solution sequence in question; </w:t>
+      </w:r>
+      <w:r>
+        <w:t xml:space="preserve">customize </w:t>
+      </w:r>
+      <w:r>
+        <w:t>single solution: input solution type, input distractor, input difficulty level</w:t>
+      </w:r>
+      <w:r>
+        <w:t xml:space="preserve"> information, input block information</w:t>
+      </w:r>
+    </w:p>
+    <w:p>
+      <w:r>
+        <w:t xml:space="preserve">Explore: new store answer sequence =&gt; </w:t>
+      </w:r>
+      <w:r>
+        <w:t xml:space="preserve">problems: can not only check the block </w:t>
+      </w:r>
+      <w:r>
+        <w:t xml:space="preserve">in level when </w:t>
+      </w:r>
+      <w:r>
+        <w:t>compar</w:t>
+      </w:r>
+      <w:r>
+        <w:t>ing</w:t>
+      </w:r>
+      <w:r>
+        <w:t xml:space="preserve"> with the original file</w:t>
+      </w:r>
+      <w:r>
+        <w:t xml:space="preserve"> directly; 2D answer pool =&gt; grid, nested draggable, </w:t>
+      </w:r>
+      <w:r>
+        <w:t xml:space="preserve">pre-set empty </w:t>
+      </w:r>
+      <w:r>
+        <w:t xml:space="preserve">horizontal </w:t>
+      </w:r>
+      <w:r>
+        <w:t xml:space="preserve">line </w:t>
+      </w:r>
+      <w:r>
+        <w:t xml:space="preserve">places to have a </w:t>
+      </w:r>
+      <w:r>
+        <w:t>fake 2D view</w:t>
+      </w:r>
+      <w:r>
+        <w:t xml:space="preserve"> =&gt; not have result yet</w:t>
+      </w:r>
+    </w:p>
+    <w:p>
+      <w:pPr>
+        <w:pStyle w:val="Heading3"/>
+      </w:pPr>
+      <w:r>
+        <w:lastRenderedPageBreak/>
+        <w:t>Progress check against Gantt chart</w:t>
+      </w:r>
+    </w:p>
+    <w:p>
+      <w:r>
+        <w:rPr>
+          <w:highlight w:val="green"/>
+        </w:rPr>
+        <w:t>Use the Gantt chart to evaluate your progress.</w:t>
+      </w:r>
+    </w:p>
+    <w:p>
+      <w:r>
+        <w:rPr>
+          <w:noProof/>
+          <w:lang w:val="en-US" w:eastAsia="zh-TW"/>
+        </w:rPr>
+        <w:drawing>
+          <wp:inline distT="0" distB="0" distL="0" distR="0" wp14:anchorId="729018CC" wp14:editId="1D143A81">
+            <wp:extent cx="3837559" cy="2552700"/>
+            <wp:effectExtent l="0" t="0" r="0" b="0"/>
+            <wp:docPr id="10" name="Picture 4" descr="Macintosh HD:Users:philip:Desktop:600px-GanttChartAnatomy.svg.png"/>
+            <wp:cNvGraphicFramePr>
+              <a:graphicFrameLocks xmlns:a="http://schemas.openxmlformats.org/drawingml/2006/main" noChangeAspect="1"/>
+            </wp:cNvGraphicFramePr>
+            <a:graphic xmlns:a="http://schemas.openxmlformats.org/drawingml/2006/main">
+              <a:graphicData uri="http://schemas.openxmlformats.org/drawingml/2006/picture">
+                <pic:pic xmlns:pic="http://schemas.openxmlformats.org/drawingml/2006/picture">
+                  <pic:nvPicPr>
+                    <pic:cNvPr id="0" name="Picture 1" descr="Macintosh HD:Users:philip:Desktop:600px-GanttChartAnatomy.svg.png"/>
+                    <pic:cNvPicPr>
+                      <a:picLocks noChangeAspect="1" noChangeArrowheads="1"/>
+                    </pic:cNvPicPr>
+                  </pic:nvPicPr>
+                  <pic:blipFill>
+                    <a:blip r:embed="rId18">
+                      <a:extLst>
+                        <a:ext uri="{28A0092B-C50C-407E-A947-70E740481C1C}">
+                          <a14:useLocalDpi xmlns:a14="http://schemas.microsoft.com/office/drawing/2010/main" val="0"/>
+                        </a:ext>
+                      </a:extLst>
+                    </a:blip>
+                    <a:srcRect/>
+                    <a:stretch>
+                      <a:fillRect/>
+                    </a:stretch>
+                  </pic:blipFill>
+                  <pic:spPr bwMode="auto">
+                    <a:xfrm>
+                      <a:off x="0" y="0"/>
+                      <a:ext cx="3837559" cy="2552700"/>
+                    </a:xfrm>
+                    <a:prstGeom prst="rect">
+                      <a:avLst/>
+                    </a:prstGeom>
+                    <a:noFill/>
+                    <a:ln>
+                      <a:noFill/>
+                    </a:ln>
+                  </pic:spPr>
+                </pic:pic>
+              </a:graphicData>
+            </a:graphic>
+          </wp:inline>
+        </w:drawing>
+      </w:r>
+    </w:p>
+    <w:p>
+      <w:pPr>
+        <w:pStyle w:val="Heading3"/>
+      </w:pPr>
+      <w:r>
+        <w:t>Plan for next week</w:t>
+      </w:r>
+    </w:p>
+    <w:p>
+      <w:r>
+        <w:rPr>
+          <w:highlight w:val="green"/>
+        </w:rPr>
+        <w:t>List the tasks you plan to do in the next week. In case you’re behind schedule, describe what you will do to catch up.</w:t>
+      </w:r>
+    </w:p>
+    <w:p/>
     <w:p>
       <w:pPr>
         <w:pStyle w:val="Heading2"/>

</xml_diff>

<commit_message>
add function about distractor (set distractor, get distractor and check distractor)
</commit_message>
<xml_diff>
--- a/Documents/Weekly Status Report.docx
+++ b/Documents/Weekly Status Report.docx
@@ -2539,7 +2539,15 @@
         <w:t xml:space="preserve">Finally, I </w:t>
       </w:r>
       <w:r>
-        <w:t>plan to finish the implementation about inputting questions and generating Parsons problem.</w:t>
+        <w:t xml:space="preserve">plan to finish the implementation about inputting questions and generating </w:t>
+      </w:r>
+      <w:proofErr w:type="gramStart"/>
+      <w:r>
+        <w:t>Parsons</w:t>
+      </w:r>
+      <w:proofErr w:type="gramEnd"/>
+      <w:r>
+        <w:t xml:space="preserve"> problem.</w:t>
       </w:r>
     </w:p>
     <w:p>
@@ -3418,6 +3426,158 @@
             <wp:extent cx="3837559" cy="2552700"/>
             <wp:effectExtent l="0" t="0" r="0" b="0"/>
             <wp:docPr id="10" name="Picture 4" descr="Macintosh HD:Users:philip:Desktop:600px-GanttChartAnatomy.svg.png"/>
+            <wp:cNvGraphicFramePr>
+              <a:graphicFrameLocks xmlns:a="http://schemas.openxmlformats.org/drawingml/2006/main" noChangeAspect="1"/>
+            </wp:cNvGraphicFramePr>
+            <a:graphic xmlns:a="http://schemas.openxmlformats.org/drawingml/2006/main">
+              <a:graphicData uri="http://schemas.openxmlformats.org/drawingml/2006/picture">
+                <pic:pic xmlns:pic="http://schemas.openxmlformats.org/drawingml/2006/picture">
+                  <pic:nvPicPr>
+                    <pic:cNvPr id="0" name="Picture 1" descr="Macintosh HD:Users:philip:Desktop:600px-GanttChartAnatomy.svg.png"/>
+                    <pic:cNvPicPr>
+                      <a:picLocks noChangeAspect="1" noChangeArrowheads="1"/>
+                    </pic:cNvPicPr>
+                  </pic:nvPicPr>
+                  <pic:blipFill>
+                    <a:blip r:embed="rId18">
+                      <a:extLst>
+                        <a:ext uri="{28A0092B-C50C-407E-A947-70E740481C1C}">
+                          <a14:useLocalDpi xmlns:a14="http://schemas.microsoft.com/office/drawing/2010/main" val="0"/>
+                        </a:ext>
+                      </a:extLst>
+                    </a:blip>
+                    <a:srcRect/>
+                    <a:stretch>
+                      <a:fillRect/>
+                    </a:stretch>
+                  </pic:blipFill>
+                  <pic:spPr bwMode="auto">
+                    <a:xfrm>
+                      <a:off x="0" y="0"/>
+                      <a:ext cx="3837559" cy="2552700"/>
+                    </a:xfrm>
+                    <a:prstGeom prst="rect">
+                      <a:avLst/>
+                    </a:prstGeom>
+                    <a:noFill/>
+                    <a:ln>
+                      <a:noFill/>
+                    </a:ln>
+                  </pic:spPr>
+                </pic:pic>
+              </a:graphicData>
+            </a:graphic>
+          </wp:inline>
+        </w:drawing>
+      </w:r>
+    </w:p>
+    <w:p>
+      <w:pPr>
+        <w:pStyle w:val="Heading3"/>
+      </w:pPr>
+      <w:r>
+        <w:t>Plan for next week</w:t>
+      </w:r>
+    </w:p>
+    <w:p>
+      <w:r>
+        <w:rPr>
+          <w:highlight w:val="green"/>
+        </w:rPr>
+        <w:t>List the tasks you plan to do in the next week. In case you’re behind schedule, describe what you will do to catch up.</w:t>
+      </w:r>
+    </w:p>
+    <w:p/>
+    <w:p>
+      <w:pPr>
+        <w:pStyle w:val="Heading2"/>
+      </w:pPr>
+      <w:r>
+        <w:t xml:space="preserve">Week </w:t>
+      </w:r>
+      <w:r>
+        <w:t>4</w:t>
+      </w:r>
+      <w:r>
+        <w:t xml:space="preserve"> </w:t>
+      </w:r>
+    </w:p>
+    <w:p>
+      <w:r>
+        <w:t>Report Date: 0</w:t>
+      </w:r>
+      <w:r>
+        <w:t>8</w:t>
+      </w:r>
+      <w:r>
+        <w:t>/02/2023</w:t>
+      </w:r>
+    </w:p>
+    <w:p>
+      <w:pPr>
+        <w:pStyle w:val="Heading3"/>
+      </w:pPr>
+      <w:r>
+        <w:t>Tasks done this week</w:t>
+      </w:r>
+    </w:p>
+    <w:p>
+      <w:r>
+        <w:t xml:space="preserve">Redesign the description of various </w:t>
+      </w:r>
+      <w:r>
+        <w:t>‘Type’, Gather them most in the ‘Type’ in ‘Question’, Make it more user friendly</w:t>
+      </w:r>
+      <w:r>
+        <w:t>, Update ‘Type’ in database</w:t>
+      </w:r>
+    </w:p>
+    <w:p>
+      <w:r>
+        <w:t>Implement 2D view answer pool</w:t>
+      </w:r>
+    </w:p>
+    <w:p>
+      <w:r>
+        <w:t xml:space="preserve">Classify </w:t>
+      </w:r>
+      <w:r>
+        <w:t>different types of feedback in the program</w:t>
+      </w:r>
+    </w:p>
+    <w:p>
+      <w:r>
+        <w:t>Add input question type page</w:t>
+      </w:r>
+    </w:p>
+    <w:p>
+      <w:pPr>
+        <w:pStyle w:val="Heading3"/>
+      </w:pPr>
+      <w:r>
+        <w:lastRenderedPageBreak/>
+        <w:t>Progress check against Gantt chart</w:t>
+      </w:r>
+    </w:p>
+    <w:p>
+      <w:r>
+        <w:rPr>
+          <w:highlight w:val="green"/>
+        </w:rPr>
+        <w:t>Use the Gantt chart to evaluate your progress.</w:t>
+      </w:r>
+    </w:p>
+    <w:p>
+      <w:r>
+        <w:rPr>
+          <w:noProof/>
+          <w:lang w:val="en-US" w:eastAsia="zh-TW"/>
+        </w:rPr>
+        <w:drawing>
+          <wp:inline distT="0" distB="0" distL="0" distR="0" wp14:anchorId="116B82F5" wp14:editId="648BB244">
+            <wp:extent cx="3837559" cy="2552700"/>
+            <wp:effectExtent l="0" t="0" r="0" b="0"/>
+            <wp:docPr id="11" name="Picture 4" descr="Macintosh HD:Users:philip:Desktop:600px-GanttChartAnatomy.svg.png"/>
             <wp:cNvGraphicFramePr>
               <a:graphicFrameLocks xmlns:a="http://schemas.openxmlformats.org/drawingml/2006/main" noChangeAspect="1"/>
             </wp:cNvGraphicFramePr>

</xml_diff>